<commit_message>
Update testdoc with more examples
</commit_message>
<xml_diff>
--- a/TESTDOC.docx
+++ b/TESTDOC.docx
@@ -1283,8 +1283,877 @@
           <w:vertAlign w:val="baseline"/>
         </w:rPr>
       </w:pPr>
-      <w:bookmarkStart w:id="0" w:name="_GoBack"/>
-      <w:bookmarkEnd w:id="0"/>
+    </w:p>
+    <w:tbl>
+      <w:tblPr>
+        <w:tblStyle w:val="7"/>
+        <w:tblW w:w="10682" w:type="dxa"/>
+        <w:tblInd w:w="0" w:type="dxa"/>
+        <w:tblBorders>
+          <w:top w:val="single" w:color="auto" w:sz="4" w:space="0"/>
+          <w:left w:val="single" w:color="auto" w:sz="4" w:space="0"/>
+          <w:bottom w:val="single" w:color="auto" w:sz="4" w:space="0"/>
+          <w:right w:val="single" w:color="auto" w:sz="4" w:space="0"/>
+          <w:insideH w:val="single" w:color="auto" w:sz="4" w:space="0"/>
+          <w:insideV w:val="single" w:color="auto" w:sz="4" w:space="0"/>
+        </w:tblBorders>
+        <w:tblLayout w:type="fixed"/>
+        <w:tblCellMar>
+          <w:top w:w="0" w:type="dxa"/>
+          <w:left w:w="108" w:type="dxa"/>
+          <w:bottom w:w="0" w:type="dxa"/>
+          <w:right w:w="108" w:type="dxa"/>
+        </w:tblCellMar>
+      </w:tblPr>
+      <w:tblGrid>
+        <w:gridCol w:w="10682"/>
+      </w:tblGrid>
+      <w:tr>
+        <w:tc>
+          <w:tcPr>
+            <w:tcW w:w="10682" w:type="dxa"/>
+          </w:tcPr>
+          <w:p>
+            <w:pPr>
+              <w:widowControl w:val="0"/>
+              <w:numPr>
+                <w:ilvl w:val="0"/>
+                <w:numId w:val="0"/>
+              </w:numPr>
+              <w:tabs>
+                <w:tab w:val="clear" w:pos="420"/>
+                <w:tab w:val="clear" w:pos="425"/>
+              </w:tabs>
+              <w:jc w:val="both"/>
+              <w:rPr>
+                <w:b w:val="0"/>
+                <w:bCs w:val="0"/>
+                <w:i w:val="0"/>
+                <w:iCs w:val="0"/>
+                <w:color w:val="auto"/>
+                <w:highlight w:val="yellow"/>
+                <w:vertAlign w:val="baseline"/>
+              </w:rPr>
+            </w:pPr>
+          </w:p>
+          <w:tbl>
+            <w:tblPr>
+              <w:tblStyle w:val="7"/>
+              <w:tblW w:w="10466" w:type="dxa"/>
+              <w:tblInd w:w="0" w:type="dxa"/>
+              <w:tblBorders>
+                <w:top w:val="single" w:color="auto" w:sz="4" w:space="0"/>
+                <w:left w:val="single" w:color="auto" w:sz="4" w:space="0"/>
+                <w:bottom w:val="single" w:color="auto" w:sz="4" w:space="0"/>
+                <w:right w:val="single" w:color="auto" w:sz="4" w:space="0"/>
+                <w:insideH w:val="single" w:color="auto" w:sz="4" w:space="0"/>
+                <w:insideV w:val="single" w:color="auto" w:sz="4" w:space="0"/>
+              </w:tblBorders>
+              <w:tblLayout w:type="fixed"/>
+              <w:tblCellMar>
+                <w:top w:w="0" w:type="dxa"/>
+                <w:left w:w="108" w:type="dxa"/>
+                <w:bottom w:w="0" w:type="dxa"/>
+                <w:right w:w="108" w:type="dxa"/>
+              </w:tblCellMar>
+            </w:tblPr>
+            <w:tblGrid>
+              <w:gridCol w:w="10466"/>
+            </w:tblGrid>
+            <w:tr>
+              <w:tc>
+                <w:tcPr>
+                  <w:tcW w:w="10466" w:type="dxa"/>
+                </w:tcPr>
+                <w:p>
+                  <w:pPr>
+                    <w:widowControl w:val="0"/>
+                    <w:numPr>
+                      <w:ilvl w:val="0"/>
+                      <w:numId w:val="0"/>
+                    </w:numPr>
+                    <w:tabs>
+                      <w:tab w:val="clear" w:pos="420"/>
+                      <w:tab w:val="clear" w:pos="425"/>
+                    </w:tabs>
+                    <w:jc w:val="both"/>
+                    <w:rPr>
+                      <w:b w:val="0"/>
+                      <w:bCs w:val="0"/>
+                      <w:i w:val="0"/>
+                      <w:iCs w:val="0"/>
+                      <w:color w:val="auto"/>
+                      <w:highlight w:val="yellow"/>
+                      <w:vertAlign w:val="baseline"/>
+                    </w:rPr>
+                  </w:pPr>
+                  <w:r>
+                    <w:rPr>
+                      <w:b w:val="0"/>
+                      <w:bCs w:val="0"/>
+                      <w:i w:val="0"/>
+                      <w:iCs w:val="0"/>
+                      <w:color w:val="auto"/>
+                      <w:highlight w:val="yellow"/>
+                      <w:vertAlign w:val="baseline"/>
+                    </w:rPr>
+                    <w:t>Table INSIDE A table</w:t>
+                  </w:r>
+                </w:p>
+                <w:p>
+                  <w:pPr>
+                    <w:widowControl w:val="0"/>
+                    <w:numPr>
+                      <w:ilvl w:val="0"/>
+                      <w:numId w:val="0"/>
+                    </w:numPr>
+                    <w:tabs>
+                      <w:tab w:val="clear" w:pos="420"/>
+                      <w:tab w:val="clear" w:pos="425"/>
+                    </w:tabs>
+                    <w:jc w:val="both"/>
+                    <w:rPr>
+                      <w:b w:val="0"/>
+                      <w:bCs w:val="0"/>
+                      <w:i w:val="0"/>
+                      <w:iCs w:val="0"/>
+                      <w:color w:val="auto"/>
+                      <w:highlight w:val="yellow"/>
+                      <w:vertAlign w:val="baseline"/>
+                    </w:rPr>
+                  </w:pPr>
+                </w:p>
+                <w:tbl>
+                  <w:tblPr>
+                    <w:tblStyle w:val="7"/>
+                    <w:tblW w:w="10250" w:type="dxa"/>
+                    <w:tblInd w:w="0" w:type="dxa"/>
+                    <w:tblBorders>
+                      <w:top w:val="single" w:color="auto" w:sz="4" w:space="0"/>
+                      <w:left w:val="single" w:color="auto" w:sz="4" w:space="0"/>
+                      <w:bottom w:val="single" w:color="auto" w:sz="4" w:space="0"/>
+                      <w:right w:val="single" w:color="auto" w:sz="4" w:space="0"/>
+                      <w:insideH w:val="single" w:color="auto" w:sz="4" w:space="0"/>
+                      <w:insideV w:val="single" w:color="auto" w:sz="4" w:space="0"/>
+                    </w:tblBorders>
+                    <w:tblLayout w:type="fixed"/>
+                    <w:tblCellMar>
+                      <w:top w:w="0" w:type="dxa"/>
+                      <w:left w:w="108" w:type="dxa"/>
+                      <w:bottom w:w="0" w:type="dxa"/>
+                      <w:right w:w="108" w:type="dxa"/>
+                    </w:tblCellMar>
+                  </w:tblPr>
+                  <w:tblGrid>
+                    <w:gridCol w:w="10250"/>
+                  </w:tblGrid>
+                  <w:tr>
+                    <w:tc>
+                      <w:tcPr>
+                        <w:tcW w:w="10250" w:type="dxa"/>
+                      </w:tcPr>
+                      <w:p>
+                        <w:pPr>
+                          <w:widowControl w:val="0"/>
+                          <w:numPr>
+                            <w:ilvl w:val="0"/>
+                            <w:numId w:val="0"/>
+                          </w:numPr>
+                          <w:tabs>
+                            <w:tab w:val="clear" w:pos="420"/>
+                            <w:tab w:val="clear" w:pos="425"/>
+                          </w:tabs>
+                          <w:jc w:val="both"/>
+                          <w:rPr>
+                            <w:b w:val="0"/>
+                            <w:bCs w:val="0"/>
+                            <w:i w:val="0"/>
+                            <w:iCs w:val="0"/>
+                            <w:color w:val="auto"/>
+                            <w:highlight w:val="yellow"/>
+                            <w:vertAlign w:val="baseline"/>
+                          </w:rPr>
+                        </w:pPr>
+                        <w:r>
+                          <w:rPr>
+                            <w:b w:val="0"/>
+                            <w:bCs w:val="0"/>
+                            <w:i w:val="0"/>
+                            <w:iCs w:val="0"/>
+                            <w:color w:val="auto"/>
+                            <w:highlight w:val="yellow"/>
+                            <w:vertAlign w:val="baseline"/>
+                          </w:rPr>
+                          <w:t>DOUBLE INSIDED</w:t>
+                        </w:r>
+                      </w:p>
+                      <w:p>
+                        <w:pPr>
+                          <w:widowControl w:val="0"/>
+                          <w:numPr>
+                            <w:ilvl w:val="0"/>
+                            <w:numId w:val="0"/>
+                          </w:numPr>
+                          <w:tabs>
+                            <w:tab w:val="clear" w:pos="420"/>
+                            <w:tab w:val="clear" w:pos="425"/>
+                          </w:tabs>
+                          <w:jc w:val="both"/>
+                          <w:rPr>
+                            <w:b w:val="0"/>
+                            <w:bCs w:val="0"/>
+                            <w:i w:val="0"/>
+                            <w:iCs w:val="0"/>
+                            <w:color w:val="auto"/>
+                            <w:highlight w:val="yellow"/>
+                            <w:vertAlign w:val="baseline"/>
+                          </w:rPr>
+                        </w:pPr>
+                      </w:p>
+                      <w:tbl>
+                        <w:tblPr>
+                          <w:tblStyle w:val="7"/>
+                          <w:tblW w:w="10034" w:type="dxa"/>
+                          <w:tblInd w:w="0" w:type="dxa"/>
+                          <w:tblBorders>
+                            <w:top w:val="single" w:color="auto" w:sz="4" w:space="0"/>
+                            <w:left w:val="single" w:color="auto" w:sz="4" w:space="0"/>
+                            <w:bottom w:val="single" w:color="auto" w:sz="4" w:space="0"/>
+                            <w:right w:val="single" w:color="auto" w:sz="4" w:space="0"/>
+                            <w:insideH w:val="single" w:color="auto" w:sz="4" w:space="0"/>
+                            <w:insideV w:val="single" w:color="auto" w:sz="4" w:space="0"/>
+                          </w:tblBorders>
+                          <w:tblLayout w:type="fixed"/>
+                          <w:tblCellMar>
+                            <w:top w:w="0" w:type="dxa"/>
+                            <w:left w:w="108" w:type="dxa"/>
+                            <w:bottom w:w="0" w:type="dxa"/>
+                            <w:right w:w="108" w:type="dxa"/>
+                          </w:tblCellMar>
+                        </w:tblPr>
+                        <w:tblGrid>
+                          <w:gridCol w:w="10034"/>
+                        </w:tblGrid>
+                        <w:tr>
+                          <w:tc>
+                            <w:tcPr>
+                              <w:tcW w:w="10034" w:type="dxa"/>
+                            </w:tcPr>
+                            <w:p>
+                              <w:pPr>
+                                <w:widowControl w:val="0"/>
+                                <w:numPr>
+                                  <w:ilvl w:val="0"/>
+                                  <w:numId w:val="0"/>
+                                </w:numPr>
+                                <w:tabs>
+                                  <w:tab w:val="clear" w:pos="420"/>
+                                  <w:tab w:val="clear" w:pos="425"/>
+                                </w:tabs>
+                                <w:jc w:val="both"/>
+                                <w:rPr>
+                                  <w:b w:val="0"/>
+                                  <w:bCs w:val="0"/>
+                                  <w:i w:val="0"/>
+                                  <w:iCs w:val="0"/>
+                                  <w:color w:val="auto"/>
+                                  <w:highlight w:val="yellow"/>
+                                  <w:vertAlign w:val="baseline"/>
+                                </w:rPr>
+                              </w:pPr>
+                              <w:r>
+                                <w:rPr>
+                                  <w:b w:val="0"/>
+                                  <w:bCs w:val="0"/>
+                                  <w:i w:val="0"/>
+                                  <w:iCs w:val="0"/>
+                                  <w:color w:val="auto"/>
+                                  <w:highlight w:val="yellow"/>
+                                  <w:vertAlign w:val="baseline"/>
+                                </w:rPr>
+                                <w:t>TRIPLE</w:t>
+                              </w:r>
+                            </w:p>
+                          </w:tc>
+                        </w:tr>
+                        <w:tr>
+                          <w:tc>
+                            <w:tcPr>
+                              <w:tcW w:w="10034" w:type="dxa"/>
+                            </w:tcPr>
+                            <w:p>
+                              <w:pPr>
+                                <w:widowControl w:val="0"/>
+                                <w:numPr>
+                                  <w:ilvl w:val="0"/>
+                                  <w:numId w:val="0"/>
+                                </w:numPr>
+                                <w:tabs>
+                                  <w:tab w:val="clear" w:pos="420"/>
+                                  <w:tab w:val="clear" w:pos="425"/>
+                                </w:tabs>
+                                <w:jc w:val="both"/>
+                                <w:rPr>
+                                  <w:b w:val="0"/>
+                                  <w:bCs w:val="0"/>
+                                  <w:i w:val="0"/>
+                                  <w:iCs w:val="0"/>
+                                  <w:color w:val="auto"/>
+                                  <w:highlight w:val="yellow"/>
+                                  <w:vertAlign w:val="baseline"/>
+                                </w:rPr>
+                              </w:pPr>
+                            </w:p>
+                          </w:tc>
+                        </w:tr>
+                        <w:tr>
+                          <w:tc>
+                            <w:tcPr>
+                              <w:tcW w:w="10034" w:type="dxa"/>
+                            </w:tcPr>
+                            <w:p>
+                              <w:pPr>
+                                <w:widowControl w:val="0"/>
+                                <w:numPr>
+                                  <w:ilvl w:val="0"/>
+                                  <w:numId w:val="0"/>
+                                </w:numPr>
+                                <w:tabs>
+                                  <w:tab w:val="clear" w:pos="420"/>
+                                  <w:tab w:val="clear" w:pos="425"/>
+                                </w:tabs>
+                                <w:jc w:val="both"/>
+                                <w:rPr>
+                                  <w:b w:val="0"/>
+                                  <w:bCs w:val="0"/>
+                                  <w:i w:val="0"/>
+                                  <w:iCs w:val="0"/>
+                                  <w:color w:val="auto"/>
+                                  <w:highlight w:val="yellow"/>
+                                  <w:vertAlign w:val="baseline"/>
+                                </w:rPr>
+                              </w:pPr>
+                            </w:p>
+                          </w:tc>
+                        </w:tr>
+                      </w:tbl>
+                      <w:p>
+                        <w:pPr>
+                          <w:widowControl w:val="0"/>
+                          <w:numPr>
+                            <w:ilvl w:val="0"/>
+                            <w:numId w:val="0"/>
+                          </w:numPr>
+                          <w:tabs>
+                            <w:tab w:val="clear" w:pos="420"/>
+                            <w:tab w:val="clear" w:pos="425"/>
+                          </w:tabs>
+                          <w:jc w:val="both"/>
+                          <w:rPr>
+                            <w:b w:val="0"/>
+                            <w:bCs w:val="0"/>
+                            <w:i w:val="0"/>
+                            <w:iCs w:val="0"/>
+                            <w:color w:val="auto"/>
+                            <w:highlight w:val="yellow"/>
+                            <w:vertAlign w:val="baseline"/>
+                          </w:rPr>
+                        </w:pPr>
+                      </w:p>
+                      <w:tbl>
+                        <w:tblPr>
+                          <w:tblStyle w:val="7"/>
+                          <w:tblW w:w="10034" w:type="dxa"/>
+                          <w:tblInd w:w="0" w:type="dxa"/>
+                          <w:tblBorders>
+                            <w:top w:val="single" w:color="auto" w:sz="4" w:space="0"/>
+                            <w:left w:val="single" w:color="auto" w:sz="4" w:space="0"/>
+                            <w:bottom w:val="single" w:color="auto" w:sz="4" w:space="0"/>
+                            <w:right w:val="single" w:color="auto" w:sz="4" w:space="0"/>
+                            <w:insideH w:val="single" w:color="auto" w:sz="4" w:space="0"/>
+                            <w:insideV w:val="single" w:color="auto" w:sz="4" w:space="0"/>
+                          </w:tblBorders>
+                          <w:tblLayout w:type="fixed"/>
+                          <w:tblCellMar>
+                            <w:left w:w="108" w:type="dxa"/>
+                            <w:right w:w="108" w:type="dxa"/>
+                          </w:tblCellMar>
+                        </w:tblPr>
+                        <w:tblGrid>
+                          <w:gridCol w:w="10034"/>
+                        </w:tblGrid>
+                        <w:tr>
+                          <w:tc>
+                            <w:tcPr>
+                              <w:tcW w:w="10034" w:type="dxa"/>
+                            </w:tcPr>
+                            <w:p>
+                              <w:pPr>
+                                <w:widowControl w:val="0"/>
+                                <w:numPr>
+                                  <w:ilvl w:val="0"/>
+                                  <w:numId w:val="0"/>
+                                </w:numPr>
+                                <w:tabs>
+                                  <w:tab w:val="clear" w:pos="420"/>
+                                  <w:tab w:val="clear" w:pos="425"/>
+                                </w:tabs>
+                                <w:jc w:val="both"/>
+                                <w:rPr>
+                                  <w:b w:val="0"/>
+                                  <w:bCs w:val="0"/>
+                                  <w:i w:val="0"/>
+                                  <w:iCs w:val="0"/>
+                                  <w:color w:val="auto"/>
+                                  <w:highlight w:val="yellow"/>
+                                  <w:vertAlign w:val="baseline"/>
+                                </w:rPr>
+                              </w:pPr>
+                              <w:r>
+                                <w:rPr>
+                                  <w:b w:val="0"/>
+                                  <w:bCs w:val="0"/>
+                                  <w:i w:val="0"/>
+                                  <w:iCs w:val="0"/>
+                                  <w:color w:val="auto"/>
+                                  <w:highlight w:val="yellow"/>
+                                  <w:vertAlign w:val="baseline"/>
+                                </w:rPr>
+                                <w:t>Double triple</w:t>
+                              </w:r>
+                            </w:p>
+                          </w:tc>
+                        </w:tr>
+                      </w:tbl>
+                      <w:p>
+                        <w:pPr>
+                          <w:widowControl w:val="0"/>
+                          <w:numPr>
+                            <w:ilvl w:val="0"/>
+                            <w:numId w:val="0"/>
+                          </w:numPr>
+                          <w:tabs>
+                            <w:tab w:val="clear" w:pos="420"/>
+                            <w:tab w:val="clear" w:pos="425"/>
+                          </w:tabs>
+                          <w:jc w:val="both"/>
+                          <w:rPr>
+                            <w:b w:val="0"/>
+                            <w:bCs w:val="0"/>
+                            <w:i w:val="0"/>
+                            <w:iCs w:val="0"/>
+                            <w:color w:val="auto"/>
+                            <w:highlight w:val="yellow"/>
+                            <w:vertAlign w:val="baseline"/>
+                          </w:rPr>
+                        </w:pPr>
+                      </w:p>
+                    </w:tc>
+                  </w:tr>
+                </w:tbl>
+                <w:p>
+                  <w:pPr>
+                    <w:widowControl w:val="0"/>
+                    <w:numPr>
+                      <w:ilvl w:val="0"/>
+                      <w:numId w:val="0"/>
+                    </w:numPr>
+                    <w:tabs>
+                      <w:tab w:val="clear" w:pos="420"/>
+                      <w:tab w:val="clear" w:pos="425"/>
+                    </w:tabs>
+                    <w:jc w:val="both"/>
+                    <w:rPr>
+                      <w:b w:val="0"/>
+                      <w:bCs w:val="0"/>
+                      <w:i w:val="0"/>
+                      <w:iCs w:val="0"/>
+                      <w:color w:val="auto"/>
+                      <w:highlight w:val="yellow"/>
+                      <w:vertAlign w:val="baseline"/>
+                    </w:rPr>
+                  </w:pPr>
+                </w:p>
+                <w:p>
+                  <w:pPr>
+                    <w:widowControl w:val="0"/>
+                    <w:numPr>
+                      <w:ilvl w:val="0"/>
+                      <w:numId w:val="0"/>
+                    </w:numPr>
+                    <w:tabs>
+                      <w:tab w:val="clear" w:pos="420"/>
+                      <w:tab w:val="clear" w:pos="425"/>
+                    </w:tabs>
+                    <w:jc w:val="both"/>
+                    <w:rPr>
+                      <w:b w:val="0"/>
+                      <w:bCs w:val="0"/>
+                      <w:i w:val="0"/>
+                      <w:iCs w:val="0"/>
+                      <w:color w:val="auto"/>
+                      <w:highlight w:val="yellow"/>
+                      <w:vertAlign w:val="baseline"/>
+                    </w:rPr>
+                  </w:pPr>
+                </w:p>
+                <w:p>
+                  <w:pPr>
+                    <w:widowControl w:val="0"/>
+                    <w:numPr>
+                      <w:ilvl w:val="0"/>
+                      <w:numId w:val="0"/>
+                    </w:numPr>
+                    <w:tabs>
+                      <w:tab w:val="clear" w:pos="420"/>
+                      <w:tab w:val="clear" w:pos="425"/>
+                    </w:tabs>
+                    <w:jc w:val="both"/>
+                    <w:rPr>
+                      <w:b w:val="0"/>
+                      <w:bCs w:val="0"/>
+                      <w:i w:val="0"/>
+                      <w:iCs w:val="0"/>
+                      <w:color w:val="auto"/>
+                      <w:highlight w:val="yellow"/>
+                      <w:vertAlign w:val="baseline"/>
+                    </w:rPr>
+                  </w:pPr>
+                </w:p>
+              </w:tc>
+            </w:tr>
+          </w:tbl>
+          <w:p>
+            <w:pPr>
+              <w:widowControl w:val="0"/>
+              <w:numPr>
+                <w:ilvl w:val="0"/>
+                <w:numId w:val="0"/>
+              </w:numPr>
+              <w:tabs>
+                <w:tab w:val="clear" w:pos="420"/>
+                <w:tab w:val="clear" w:pos="425"/>
+              </w:tabs>
+              <w:jc w:val="both"/>
+              <w:rPr>
+                <w:b w:val="0"/>
+                <w:bCs w:val="0"/>
+                <w:i w:val="0"/>
+                <w:iCs w:val="0"/>
+                <w:color w:val="auto"/>
+                <w:highlight w:val="yellow"/>
+                <w:vertAlign w:val="baseline"/>
+              </w:rPr>
+            </w:pPr>
+          </w:p>
+          <w:tbl>
+            <w:tblPr>
+              <w:tblStyle w:val="7"/>
+              <w:tblW w:w="10466" w:type="dxa"/>
+              <w:tblInd w:w="0" w:type="dxa"/>
+              <w:tblBorders>
+                <w:top w:val="single" w:color="auto" w:sz="4" w:space="0"/>
+                <w:left w:val="single" w:color="auto" w:sz="4" w:space="0"/>
+                <w:bottom w:val="single" w:color="auto" w:sz="4" w:space="0"/>
+                <w:right w:val="single" w:color="auto" w:sz="4" w:space="0"/>
+                <w:insideH w:val="single" w:color="auto" w:sz="4" w:space="0"/>
+                <w:insideV w:val="single" w:color="auto" w:sz="4" w:space="0"/>
+              </w:tblBorders>
+              <w:tblLayout w:type="fixed"/>
+              <w:tblCellMar>
+                <w:left w:w="108" w:type="dxa"/>
+                <w:right w:w="108" w:type="dxa"/>
+              </w:tblCellMar>
+            </w:tblPr>
+            <w:tblGrid>
+              <w:gridCol w:w="10466"/>
+            </w:tblGrid>
+            <w:tr>
+              <w:tc>
+                <w:tcPr>
+                  <w:tcW w:w="10466" w:type="dxa"/>
+                </w:tcPr>
+                <w:p>
+                  <w:pPr>
+                    <w:widowControl w:val="0"/>
+                    <w:numPr>
+                      <w:ilvl w:val="0"/>
+                      <w:numId w:val="0"/>
+                    </w:numPr>
+                    <w:tabs>
+                      <w:tab w:val="clear" w:pos="420"/>
+                      <w:tab w:val="clear" w:pos="425"/>
+                    </w:tabs>
+                    <w:jc w:val="both"/>
+                    <w:rPr>
+                      <w:b w:val="0"/>
+                      <w:bCs w:val="0"/>
+                      <w:i w:val="0"/>
+                      <w:iCs w:val="0"/>
+                      <w:color w:val="auto"/>
+                      <w:highlight w:val="yellow"/>
+                      <w:vertAlign w:val="baseline"/>
+                    </w:rPr>
+                  </w:pPr>
+                </w:p>
+              </w:tc>
+            </w:tr>
+            <w:tr>
+              <w:tc>
+                <w:tcPr>
+                  <w:tcW w:w="10466" w:type="dxa"/>
+                </w:tcPr>
+                <w:p>
+                  <w:pPr>
+                    <w:widowControl w:val="0"/>
+                    <w:numPr>
+                      <w:ilvl w:val="0"/>
+                      <w:numId w:val="0"/>
+                    </w:numPr>
+                    <w:tabs>
+                      <w:tab w:val="clear" w:pos="420"/>
+                      <w:tab w:val="clear" w:pos="425"/>
+                    </w:tabs>
+                    <w:jc w:val="both"/>
+                    <w:rPr>
+                      <w:b w:val="0"/>
+                      <w:bCs w:val="0"/>
+                      <w:i w:val="0"/>
+                      <w:iCs w:val="0"/>
+                      <w:color w:val="auto"/>
+                      <w:highlight w:val="yellow"/>
+                      <w:vertAlign w:val="baseline"/>
+                    </w:rPr>
+                  </w:pPr>
+                </w:p>
+              </w:tc>
+            </w:tr>
+          </w:tbl>
+          <w:p>
+            <w:pPr>
+              <w:widowControl w:val="0"/>
+              <w:numPr>
+                <w:ilvl w:val="0"/>
+                <w:numId w:val="0"/>
+              </w:numPr>
+              <w:tabs>
+                <w:tab w:val="clear" w:pos="420"/>
+                <w:tab w:val="clear" w:pos="425"/>
+              </w:tabs>
+              <w:jc w:val="both"/>
+              <w:rPr>
+                <w:b w:val="0"/>
+                <w:bCs w:val="0"/>
+                <w:i w:val="0"/>
+                <w:iCs w:val="0"/>
+                <w:color w:val="auto"/>
+                <w:highlight w:val="yellow"/>
+                <w:vertAlign w:val="baseline"/>
+              </w:rPr>
+            </w:pPr>
+          </w:p>
+          <w:tbl>
+            <w:tblPr>
+              <w:tblStyle w:val="7"/>
+              <w:tblW w:w="10466" w:type="dxa"/>
+              <w:tblInd w:w="0" w:type="dxa"/>
+              <w:tblBorders>
+                <w:top w:val="single" w:color="auto" w:sz="4" w:space="0"/>
+                <w:left w:val="single" w:color="auto" w:sz="4" w:space="0"/>
+                <w:bottom w:val="single" w:color="auto" w:sz="4" w:space="0"/>
+                <w:right w:val="single" w:color="auto" w:sz="4" w:space="0"/>
+                <w:insideH w:val="single" w:color="auto" w:sz="4" w:space="0"/>
+                <w:insideV w:val="single" w:color="auto" w:sz="4" w:space="0"/>
+              </w:tblBorders>
+              <w:tblLayout w:type="fixed"/>
+              <w:tblCellMar>
+                <w:left w:w="108" w:type="dxa"/>
+                <w:right w:w="108" w:type="dxa"/>
+              </w:tblCellMar>
+            </w:tblPr>
+            <w:tblGrid>
+              <w:gridCol w:w="10466"/>
+            </w:tblGrid>
+            <w:tr>
+              <w:tc>
+                <w:tcPr>
+                  <w:tcW w:w="10466" w:type="dxa"/>
+                </w:tcPr>
+                <w:p>
+                  <w:pPr>
+                    <w:widowControl w:val="0"/>
+                    <w:numPr>
+                      <w:ilvl w:val="0"/>
+                      <w:numId w:val="0"/>
+                    </w:numPr>
+                    <w:tabs>
+                      <w:tab w:val="clear" w:pos="420"/>
+                      <w:tab w:val="clear" w:pos="425"/>
+                    </w:tabs>
+                    <w:jc w:val="both"/>
+                    <w:rPr>
+                      <w:b w:val="0"/>
+                      <w:bCs w:val="0"/>
+                      <w:i w:val="0"/>
+                      <w:iCs w:val="0"/>
+                      <w:color w:val="auto"/>
+                      <w:highlight w:val="yellow"/>
+                      <w:vertAlign w:val="baseline"/>
+                    </w:rPr>
+                  </w:pPr>
+                  <w:bookmarkStart w:id="0" w:name="_GoBack"/>
+                  <w:bookmarkEnd w:id="0"/>
+                </w:p>
+              </w:tc>
+            </w:tr>
+            <w:tr>
+              <w:tc>
+                <w:tcPr>
+                  <w:tcW w:w="10466" w:type="dxa"/>
+                </w:tcPr>
+                <w:p>
+                  <w:pPr>
+                    <w:widowControl w:val="0"/>
+                    <w:numPr>
+                      <w:ilvl w:val="0"/>
+                      <w:numId w:val="0"/>
+                    </w:numPr>
+                    <w:tabs>
+                      <w:tab w:val="clear" w:pos="420"/>
+                      <w:tab w:val="clear" w:pos="425"/>
+                    </w:tabs>
+                    <w:jc w:val="both"/>
+                    <w:rPr>
+                      <w:b w:val="0"/>
+                      <w:bCs w:val="0"/>
+                      <w:i w:val="0"/>
+                      <w:iCs w:val="0"/>
+                      <w:color w:val="auto"/>
+                      <w:highlight w:val="yellow"/>
+                      <w:vertAlign w:val="baseline"/>
+                    </w:rPr>
+                  </w:pPr>
+                </w:p>
+              </w:tc>
+            </w:tr>
+          </w:tbl>
+          <w:p>
+            <w:pPr>
+              <w:widowControl w:val="0"/>
+              <w:numPr>
+                <w:ilvl w:val="0"/>
+                <w:numId w:val="0"/>
+              </w:numPr>
+              <w:tabs>
+                <w:tab w:val="clear" w:pos="420"/>
+                <w:tab w:val="clear" w:pos="425"/>
+              </w:tabs>
+              <w:jc w:val="both"/>
+              <w:rPr>
+                <w:b w:val="0"/>
+                <w:bCs w:val="0"/>
+                <w:i w:val="0"/>
+                <w:iCs w:val="0"/>
+                <w:color w:val="auto"/>
+                <w:highlight w:val="yellow"/>
+                <w:vertAlign w:val="baseline"/>
+              </w:rPr>
+            </w:pPr>
+          </w:p>
+          <w:p>
+            <w:pPr>
+              <w:widowControl w:val="0"/>
+              <w:numPr>
+                <w:ilvl w:val="0"/>
+                <w:numId w:val="0"/>
+              </w:numPr>
+              <w:tabs>
+                <w:tab w:val="clear" w:pos="420"/>
+                <w:tab w:val="clear" w:pos="425"/>
+              </w:tabs>
+              <w:jc w:val="both"/>
+              <w:rPr>
+                <w:b w:val="0"/>
+                <w:bCs w:val="0"/>
+                <w:i w:val="0"/>
+                <w:iCs w:val="0"/>
+                <w:color w:val="auto"/>
+                <w:highlight w:val="yellow"/>
+                <w:vertAlign w:val="baseline"/>
+              </w:rPr>
+            </w:pPr>
+          </w:p>
+          <w:p>
+            <w:pPr>
+              <w:widowControl w:val="0"/>
+              <w:numPr>
+                <w:ilvl w:val="0"/>
+                <w:numId w:val="0"/>
+              </w:numPr>
+              <w:tabs>
+                <w:tab w:val="clear" w:pos="420"/>
+                <w:tab w:val="clear" w:pos="425"/>
+              </w:tabs>
+              <w:jc w:val="both"/>
+              <w:rPr>
+                <w:b w:val="0"/>
+                <w:bCs w:val="0"/>
+                <w:i w:val="0"/>
+                <w:iCs w:val="0"/>
+                <w:color w:val="auto"/>
+                <w:highlight w:val="yellow"/>
+                <w:vertAlign w:val="baseline"/>
+              </w:rPr>
+            </w:pPr>
+          </w:p>
+          <w:p>
+            <w:pPr>
+              <w:widowControl w:val="0"/>
+              <w:numPr>
+                <w:ilvl w:val="0"/>
+                <w:numId w:val="0"/>
+              </w:numPr>
+              <w:tabs>
+                <w:tab w:val="clear" w:pos="420"/>
+                <w:tab w:val="clear" w:pos="425"/>
+              </w:tabs>
+              <w:jc w:val="both"/>
+              <w:rPr>
+                <w:b w:val="0"/>
+                <w:bCs w:val="0"/>
+                <w:i w:val="0"/>
+                <w:iCs w:val="0"/>
+                <w:color w:val="auto"/>
+                <w:highlight w:val="yellow"/>
+                <w:vertAlign w:val="baseline"/>
+              </w:rPr>
+            </w:pPr>
+          </w:p>
+        </w:tc>
+      </w:tr>
+    </w:tbl>
+    <w:p>
+      <w:pPr>
+        <w:widowControl w:val="0"/>
+        <w:numPr>
+          <w:ilvl w:val="0"/>
+          <w:numId w:val="0"/>
+        </w:numPr>
+        <w:tabs>
+          <w:tab w:val="clear" w:pos="420"/>
+          <w:tab w:val="clear" w:pos="425"/>
+        </w:tabs>
+        <w:jc w:val="both"/>
+        <w:rPr>
+          <w:b w:val="0"/>
+          <w:bCs w:val="0"/>
+          <w:i w:val="0"/>
+          <w:iCs w:val="0"/>
+          <w:color w:val="auto"/>
+          <w:highlight w:val="yellow"/>
+          <w:vertAlign w:val="baseline"/>
+        </w:rPr>
+      </w:pPr>
     </w:p>
     <w:sectPr>
       <w:pgSz w:w="11906" w:h="16838"/>

</xml_diff>